<commit_message>
Report Updated: fix error in InsertionSort time usage
</commit_message>
<xml_diff>
--- a/report/Merge Sort Report.docx
+++ b/report/Merge Sort Report.docx
@@ -5,9 +5,6 @@
     <w:p>
       <w:pPr>
         <w:jc w:val="center"/>
-        <w:rPr>
-          <w:rFonts w:hint="eastAsia"/>
-        </w:rPr>
       </w:pPr>
       <w:r>
         <w:rPr>
@@ -70,9 +67,11 @@
               </w:rPr>
               <w:t>(</w:t>
             </w:r>
+            <w:proofErr w:type="spellStart"/>
             <w:r>
               <w:t>ms</w:t>
             </w:r>
+            <w:proofErr w:type="spellEnd"/>
             <w:r>
               <w:rPr>
                 <w:rFonts w:hint="eastAsia"/>
@@ -95,6 +94,7 @@
               </w:rPr>
               <w:t xml:space="preserve">Generic Type </w:t>
             </w:r>
+            <w:proofErr w:type="spellStart"/>
             <w:r>
               <w:rPr>
                 <w:rFonts w:hint="eastAsia"/>
@@ -103,6 +103,7 @@
               </w:rPr>
               <w:t>MergeSort</w:t>
             </w:r>
+            <w:proofErr w:type="spellEnd"/>
           </w:p>
         </w:tc>
         <w:tc>
@@ -119,6 +120,7 @@
               </w:rPr>
               <w:t xml:space="preserve">Generic Type </w:t>
             </w:r>
+            <w:proofErr w:type="spellStart"/>
             <w:r>
               <w:rPr>
                 <w:rFonts w:hint="eastAsia"/>
@@ -127,6 +129,7 @@
               </w:rPr>
               <w:t>InsertionSort</w:t>
             </w:r>
+            <w:proofErr w:type="spellEnd"/>
           </w:p>
         </w:tc>
       </w:tr>
@@ -154,9 +157,6 @@
           <w:p>
             <w:pPr>
               <w:jc w:val="center"/>
-              <w:rPr>
-                <w:rFonts w:hint="eastAsia"/>
-              </w:rPr>
             </w:pPr>
             <w:r>
               <w:rPr>
@@ -175,7 +175,7 @@
               <w:jc w:val="center"/>
             </w:pPr>
             <w:r>
-              <w:t>12093</w:t>
+              <w:t>1951828</w:t>
             </w:r>
           </w:p>
         </w:tc>
@@ -204,9 +204,6 @@
           <w:p>
             <w:pPr>
               <w:jc w:val="center"/>
-              <w:rPr>
-                <w:rFonts w:hint="eastAsia"/>
-              </w:rPr>
             </w:pPr>
             <w:r>
               <w:rPr>
@@ -225,8 +222,13 @@
               <w:jc w:val="center"/>
             </w:pPr>
             <w:r>
-              <w:t>383426</w:t>
-            </w:r>
+              <w:rPr>
+                <w:rFonts w:hint="eastAsia"/>
+              </w:rPr>
+              <w:t>n/a</w:t>
+            </w:r>
+            <w:bookmarkStart w:id="0" w:name="_GoBack"/>
+            <w:bookmarkEnd w:id="0"/>
           </w:p>
         </w:tc>
       </w:tr>
@@ -254,9 +256,6 @@
           <w:p>
             <w:pPr>
               <w:jc w:val="center"/>
-              <w:rPr>
-                <w:rFonts w:hint="eastAsia"/>
-              </w:rPr>
             </w:pPr>
             <w:r>
               <w:rPr>
@@ -273,9 +272,6 @@
           <w:p>
             <w:pPr>
               <w:jc w:val="center"/>
-              <w:rPr>
-                <w:rFonts w:hint="eastAsia"/>
-              </w:rPr>
             </w:pPr>
             <w:r>
               <w:rPr>
@@ -310,9 +306,6 @@
           <w:p>
             <w:pPr>
               <w:jc w:val="center"/>
-              <w:rPr>
-                <w:rFonts w:hint="eastAsia"/>
-              </w:rPr>
             </w:pPr>
             <w:r>
               <w:rPr>
@@ -363,9 +356,6 @@
           <w:p>
             <w:pPr>
               <w:jc w:val="center"/>
-              <w:rPr>
-                <w:rFonts w:hint="eastAsia"/>
-              </w:rPr>
             </w:pPr>
             <w:r>
               <w:rPr>
@@ -389,24 +379,45 @@
               </w:rPr>
               <w:t>n/a</w:t>
             </w:r>
-            <w:bookmarkStart w:id="0" w:name="_GoBack"/>
-            <w:bookmarkEnd w:id="0"/>
           </w:p>
         </w:tc>
       </w:tr>
     </w:tbl>
     <w:p/>
     <w:p>
-      <w:pPr>
-        <w:rPr>
-          <w:rFonts w:hint="eastAsia"/>
-        </w:rPr>
-      </w:pPr>
       <w:r>
         <w:rPr>
           <w:rFonts w:hint="eastAsia"/>
         </w:rPr>
-        <w:t xml:space="preserve">Obviously, the insertion sort, as a n-square algorithm is much slower than merge sort, as a n-logn algorithm. </w:t>
+        <w:t xml:space="preserve">Obviously, the insertion sort, as </w:t>
+      </w:r>
+      <w:proofErr w:type="gramStart"/>
+      <w:r>
+        <w:rPr>
+          <w:rFonts w:hint="eastAsia"/>
+        </w:rPr>
+        <w:t>a</w:t>
+      </w:r>
+      <w:proofErr w:type="gramEnd"/>
+      <w:r>
+        <w:rPr>
+          <w:rFonts w:hint="eastAsia"/>
+        </w:rPr>
+        <w:t xml:space="preserve"> n-square algorithm is much slower than merge sort, as a n-</w:t>
+      </w:r>
+      <w:proofErr w:type="spellStart"/>
+      <w:r>
+        <w:rPr>
+          <w:rFonts w:hint="eastAsia"/>
+        </w:rPr>
+        <w:t>logn</w:t>
+      </w:r>
+      <w:proofErr w:type="spellEnd"/>
+      <w:r>
+        <w:rPr>
+          <w:rFonts w:hint="eastAsia"/>
+        </w:rPr>
+        <w:t xml:space="preserve"> algorithm. </w:t>
       </w:r>
       <w:r>
         <w:t>The time co</w:t>

</xml_diff>

<commit_message>
1. Update Graph.java and Shuffle.java in gn00 based on course homepage 2. Update the author information in MergeSorter. 3. Report Modified
</commit_message>
<xml_diff>
--- a/report/Merge Sort Report.docx
+++ b/report/Merge Sort Report.docx
@@ -5,10 +5,16 @@
     <w:p>
       <w:pPr>
         <w:jc w:val="center"/>
+        <w:rPr>
+          <w:b/>
+          <w:sz w:val="24"/>
+        </w:rPr>
       </w:pPr>
       <w:r>
         <w:rPr>
           <w:rFonts w:hint="eastAsia"/>
+          <w:b/>
+          <w:sz w:val="24"/>
         </w:rPr>
         <w:t>Merge Sort Report</w:t>
       </w:r>
@@ -18,7 +24,18 @@
         <w:jc w:val="center"/>
       </w:pPr>
       <w:r>
-        <w:t>CS6301.gn42</w:t>
+        <w:t>CS6301.g</w:t>
+      </w:r>
+      <w:r>
+        <w:t>42</w:t>
+      </w:r>
+    </w:p>
+    <w:p>
+      <w:pPr>
+        <w:jc w:val="center"/>
+      </w:pPr>
+      <w:r>
+        <w:t>David Tan, Khaled Al-naami, Peter Farago, Yu Lin</w:t>
       </w:r>
     </w:p>
     <w:p/>
@@ -67,11 +84,9 @@
               </w:rPr>
               <w:t>(</w:t>
             </w:r>
-            <w:proofErr w:type="spellStart"/>
             <w:r>
               <w:t>ms</w:t>
             </w:r>
-            <w:proofErr w:type="spellEnd"/>
             <w:r>
               <w:rPr>
                 <w:rFonts w:hint="eastAsia"/>
@@ -94,7 +109,6 @@
               </w:rPr>
               <w:t xml:space="preserve">Generic Type </w:t>
             </w:r>
-            <w:proofErr w:type="spellStart"/>
             <w:r>
               <w:rPr>
                 <w:rFonts w:hint="eastAsia"/>
@@ -103,7 +117,6 @@
               </w:rPr>
               <w:t>MergeSort</w:t>
             </w:r>
-            <w:proofErr w:type="spellEnd"/>
           </w:p>
         </w:tc>
         <w:tc>
@@ -120,7 +133,6 @@
               </w:rPr>
               <w:t xml:space="preserve">Generic Type </w:t>
             </w:r>
-            <w:proofErr w:type="spellStart"/>
             <w:r>
               <w:rPr>
                 <w:rFonts w:hint="eastAsia"/>
@@ -129,7 +141,6 @@
               </w:rPr>
               <w:t>InsertionSort</w:t>
             </w:r>
-            <w:proofErr w:type="spellEnd"/>
           </w:p>
         </w:tc>
       </w:tr>
@@ -159,10 +170,7 @@
               <w:jc w:val="center"/>
             </w:pPr>
             <w:r>
-              <w:rPr>
-                <w:rFonts w:hint="eastAsia"/>
-              </w:rPr>
-              <w:t>96</w:t>
+              <w:t>454</w:t>
             </w:r>
           </w:p>
         </w:tc>
@@ -206,10 +214,7 @@
               <w:jc w:val="center"/>
             </w:pPr>
             <w:r>
-              <w:rPr>
-                <w:rFonts w:hint="eastAsia"/>
-              </w:rPr>
-              <w:t>257</w:t>
+              <w:t>2309</w:t>
             </w:r>
           </w:p>
         </w:tc>
@@ -227,8 +232,6 @@
               </w:rPr>
               <w:t>n/a</w:t>
             </w:r>
-            <w:bookmarkStart w:id="0" w:name="_GoBack"/>
-            <w:bookmarkEnd w:id="0"/>
           </w:p>
         </w:tc>
       </w:tr>
@@ -258,10 +261,7 @@
               <w:jc w:val="center"/>
             </w:pPr>
             <w:r>
-              <w:rPr>
-                <w:rFonts w:hint="eastAsia"/>
-              </w:rPr>
-              <w:t>464</w:t>
+              <w:t>4326</w:t>
             </w:r>
           </w:p>
         </w:tc>
@@ -308,10 +308,7 @@
               <w:jc w:val="center"/>
             </w:pPr>
             <w:r>
-              <w:rPr>
-                <w:rFonts w:hint="eastAsia"/>
-              </w:rPr>
-              <w:t>602</w:t>
+              <w:t>6816</w:t>
             </w:r>
           </w:p>
         </w:tc>
@@ -358,10 +355,7 @@
               <w:jc w:val="center"/>
             </w:pPr>
             <w:r>
-              <w:rPr>
-                <w:rFonts w:hint="eastAsia"/>
-              </w:rPr>
-              <w:t>753</w:t>
+              <w:t>7683</w:t>
             </w:r>
           </w:p>
         </w:tc>
@@ -371,6 +365,7 @@
           </w:tcPr>
           <w:p>
             <w:pPr>
+              <w:keepNext/>
               <w:jc w:val="center"/>
             </w:pPr>
             <w:r>
@@ -383,47 +378,432 @@
         </w:tc>
       </w:tr>
     </w:tbl>
-    <w:p/>
     <w:p>
-      <w:r>
+      <w:pPr>
+        <w:pStyle w:val="a6"/>
+        <w:jc w:val="center"/>
+      </w:pPr>
+      <w:r>
+        <w:t xml:space="preserve">Table </w:t>
+      </w:r>
+      <w:fldSimple w:instr=" SEQ Table \* ARABIC ">
+        <w:r>
+          <w:rPr>
+            <w:noProof/>
+          </w:rPr>
+          <w:t>1</w:t>
+        </w:r>
+      </w:fldSimple>
+      <w:r>
+        <w:t xml:space="preserve"> Average time for MergeSort and InsertionSort</w:t>
+      </w:r>
+    </w:p>
+    <w:p>
+      <w:pPr>
         <w:rPr>
           <w:rFonts w:hint="eastAsia"/>
         </w:rPr>
-        <w:t xml:space="preserve">Obviously, the insertion sort, as </w:t>
-      </w:r>
-      <w:proofErr w:type="gramStart"/>
-      <w:r>
+      </w:pPr>
+    </w:p>
+    <w:p>
+      <w:pPr>
+        <w:ind w:firstLine="420"/>
         <w:rPr>
           <w:rFonts w:hint="eastAsia"/>
         </w:rPr>
-        <w:t>a</w:t>
-      </w:r>
-      <w:proofErr w:type="gramEnd"/>
+      </w:pPr>
       <w:r>
         <w:rPr>
           <w:rFonts w:hint="eastAsia"/>
         </w:rPr>
-        <w:t xml:space="preserve"> n-square algorithm is much slower than merge sort, as a n-</w:t>
-      </w:r>
-      <w:proofErr w:type="spellStart"/>
-      <w:r>
+        <w:t>Then we will show how man data can each sort algorithm handle with specific time limit</w:t>
+      </w:r>
+      <w:r>
+        <w:t xml:space="preserve"> as following.</w:t>
+      </w:r>
+    </w:p>
+    <w:tbl>
+      <w:tblPr>
+        <w:tblStyle w:val="a3"/>
+        <w:tblW w:w="8359" w:type="dxa"/>
+        <w:tblLook w:val="04A0" w:firstRow="1" w:lastRow="0" w:firstColumn="1" w:lastColumn="0" w:noHBand="0" w:noVBand="1"/>
+      </w:tblPr>
+      <w:tblGrid>
+        <w:gridCol w:w="988"/>
+        <w:gridCol w:w="3543"/>
+        <w:gridCol w:w="3828"/>
+      </w:tblGrid>
+      <w:tr>
+        <w:tc>
+          <w:tcPr>
+            <w:tcW w:w="988" w:type="dxa"/>
+          </w:tcPr>
+          <w:p>
+            <w:pPr>
+              <w:jc w:val="center"/>
+            </w:pPr>
+            <w:r>
+              <w:t>DataSize</w:t>
+            </w:r>
+          </w:p>
+        </w:tc>
+        <w:tc>
+          <w:tcPr>
+            <w:tcW w:w="3543" w:type="dxa"/>
+          </w:tcPr>
+          <w:p>
+            <w:pPr>
+              <w:jc w:val="center"/>
+            </w:pPr>
+            <w:r>
+              <w:rPr>
+                <w:rFonts w:hint="eastAsia"/>
+              </w:rPr>
+              <w:t xml:space="preserve">Generic Type </w:t>
+            </w:r>
+            <w:r>
+              <w:rPr>
+                <w:rFonts w:hint="eastAsia"/>
+                <w:b/>
+                <w:i/>
+              </w:rPr>
+              <w:t>MergeSort</w:t>
+            </w:r>
+          </w:p>
+        </w:tc>
+        <w:tc>
+          <w:tcPr>
+            <w:tcW w:w="3828" w:type="dxa"/>
+          </w:tcPr>
+          <w:p>
+            <w:pPr>
+              <w:jc w:val="center"/>
+            </w:pPr>
+            <w:r>
+              <w:rPr>
+                <w:rFonts w:hint="eastAsia"/>
+              </w:rPr>
+              <w:t xml:space="preserve">Generic Type </w:t>
+            </w:r>
+            <w:r>
+              <w:rPr>
+                <w:rFonts w:hint="eastAsia"/>
+                <w:b/>
+                <w:i/>
+              </w:rPr>
+              <w:t>InsertionSort</w:t>
+            </w:r>
+          </w:p>
+        </w:tc>
+      </w:tr>
+      <w:tr>
+        <w:tc>
+          <w:tcPr>
+            <w:tcW w:w="988" w:type="dxa"/>
+          </w:tcPr>
+          <w:p>
+            <w:pPr>
+              <w:jc w:val="center"/>
+            </w:pPr>
+            <w:r>
+              <w:t>100ms</w:t>
+            </w:r>
+          </w:p>
+        </w:tc>
+        <w:tc>
+          <w:tcPr>
+            <w:tcW w:w="3543" w:type="dxa"/>
+          </w:tcPr>
+          <w:p>
+            <w:pPr>
+              <w:jc w:val="center"/>
+            </w:pPr>
+            <w:r>
+              <w:t>About 0.1M</w:t>
+            </w:r>
+          </w:p>
+        </w:tc>
+        <w:tc>
+          <w:tcPr>
+            <w:tcW w:w="3828" w:type="dxa"/>
+          </w:tcPr>
+          <w:p>
+            <w:pPr>
+              <w:jc w:val="center"/>
+            </w:pPr>
+            <w:r>
+              <w:t>About 7</w:t>
+            </w:r>
+            <w:r>
+              <w:t>k</w:t>
+            </w:r>
+          </w:p>
+        </w:tc>
+      </w:tr>
+      <w:tr>
+        <w:tc>
+          <w:tcPr>
+            <w:tcW w:w="988" w:type="dxa"/>
+          </w:tcPr>
+          <w:p>
+            <w:pPr>
+              <w:jc w:val="center"/>
+            </w:pPr>
+            <w:r>
+              <w:t>200ms</w:t>
+            </w:r>
+          </w:p>
+        </w:tc>
+        <w:tc>
+          <w:tcPr>
+            <w:tcW w:w="3543" w:type="dxa"/>
+          </w:tcPr>
+          <w:p>
+            <w:pPr>
+              <w:jc w:val="center"/>
+            </w:pPr>
+            <w:r>
+              <w:t>About 0.3M</w:t>
+            </w:r>
+          </w:p>
+        </w:tc>
+        <w:tc>
+          <w:tcPr>
+            <w:tcW w:w="3828" w:type="dxa"/>
+          </w:tcPr>
+          <w:p>
+            <w:pPr>
+              <w:jc w:val="center"/>
+            </w:pPr>
+            <w:r>
+              <w:t xml:space="preserve">About </w:t>
+            </w:r>
+            <w:r>
+              <w:t>11k</w:t>
+            </w:r>
+          </w:p>
+        </w:tc>
+      </w:tr>
+      <w:tr>
+        <w:tc>
+          <w:tcPr>
+            <w:tcW w:w="988" w:type="dxa"/>
+          </w:tcPr>
+          <w:p>
+            <w:pPr>
+              <w:jc w:val="center"/>
+            </w:pPr>
+            <w:r>
+              <w:t>300ms</w:t>
+            </w:r>
+          </w:p>
+        </w:tc>
+        <w:tc>
+          <w:tcPr>
+            <w:tcW w:w="3543" w:type="dxa"/>
+          </w:tcPr>
+          <w:p>
+            <w:pPr>
+              <w:jc w:val="center"/>
+            </w:pPr>
+            <w:r>
+              <w:t>About 0.7M</w:t>
+            </w:r>
+          </w:p>
+        </w:tc>
+        <w:tc>
+          <w:tcPr>
+            <w:tcW w:w="3828" w:type="dxa"/>
+          </w:tcPr>
+          <w:p>
+            <w:pPr>
+              <w:jc w:val="center"/>
+            </w:pPr>
+            <w:r>
+              <w:t xml:space="preserve">About </w:t>
+            </w:r>
+            <w:r>
+              <w:t>14K</w:t>
+            </w:r>
+          </w:p>
+        </w:tc>
+      </w:tr>
+      <w:tr>
+        <w:tc>
+          <w:tcPr>
+            <w:tcW w:w="988" w:type="dxa"/>
+          </w:tcPr>
+          <w:p>
+            <w:pPr>
+              <w:jc w:val="center"/>
+            </w:pPr>
+            <w:r>
+              <w:t>400ms</w:t>
+            </w:r>
+          </w:p>
+        </w:tc>
+        <w:tc>
+          <w:tcPr>
+            <w:tcW w:w="3543" w:type="dxa"/>
+          </w:tcPr>
+          <w:p>
+            <w:pPr>
+              <w:jc w:val="center"/>
+            </w:pPr>
+            <w:r>
+              <w:t>About 0.85M</w:t>
+            </w:r>
+          </w:p>
+        </w:tc>
+        <w:tc>
+          <w:tcPr>
+            <w:tcW w:w="3828" w:type="dxa"/>
+          </w:tcPr>
+          <w:p>
+            <w:pPr>
+              <w:jc w:val="center"/>
+            </w:pPr>
+            <w:r>
+              <w:t xml:space="preserve">About </w:t>
+            </w:r>
+            <w:r>
+              <w:t>16K</w:t>
+            </w:r>
+          </w:p>
+        </w:tc>
+      </w:tr>
+      <w:tr>
+        <w:tc>
+          <w:tcPr>
+            <w:tcW w:w="988" w:type="dxa"/>
+          </w:tcPr>
+          <w:p>
+            <w:pPr>
+              <w:jc w:val="center"/>
+            </w:pPr>
+            <w:r>
+              <w:t>600ms</w:t>
+            </w:r>
+          </w:p>
+        </w:tc>
+        <w:tc>
+          <w:tcPr>
+            <w:tcW w:w="3543" w:type="dxa"/>
+          </w:tcPr>
+          <w:p>
+            <w:pPr>
+              <w:jc w:val="center"/>
+            </w:pPr>
+            <w:r>
+              <w:t>About 1.35M</w:t>
+            </w:r>
+          </w:p>
+        </w:tc>
+        <w:tc>
+          <w:tcPr>
+            <w:tcW w:w="3828" w:type="dxa"/>
+          </w:tcPr>
+          <w:p>
+            <w:pPr>
+              <w:keepNext/>
+              <w:jc w:val="center"/>
+            </w:pPr>
+            <w:r>
+              <w:t xml:space="preserve">About </w:t>
+            </w:r>
+            <w:r>
+              <w:t>19k</w:t>
+            </w:r>
+          </w:p>
+        </w:tc>
+      </w:tr>
+    </w:tbl>
+    <w:p>
+      <w:pPr>
+        <w:pStyle w:val="a6"/>
+        <w:jc w:val="center"/>
+      </w:pPr>
+      <w:r>
+        <w:t xml:space="preserve">Table </w:t>
+      </w:r>
+      <w:fldSimple w:instr=" SEQ Table \* ARABIC ">
+        <w:r>
+          <w:rPr>
+            <w:noProof/>
+          </w:rPr>
+          <w:t>2</w:t>
+        </w:r>
+      </w:fldSimple>
+      <w:r>
+        <w:t xml:space="preserve"> Dat</w:t>
+      </w:r>
+      <w:r>
+        <w:t>aS</w:t>
+      </w:r>
+      <w:r>
+        <w:t>ize for different time limits</w:t>
+      </w:r>
+    </w:p>
+    <w:p>
+      <w:pPr>
         <w:rPr>
           <w:rFonts w:hint="eastAsia"/>
         </w:rPr>
-        <w:t>logn</w:t>
-      </w:r>
-      <w:proofErr w:type="spellEnd"/>
+      </w:pPr>
+      <w:bookmarkStart w:id="0" w:name="_GoBack"/>
+      <w:bookmarkEnd w:id="0"/>
+    </w:p>
+    <w:p>
+      <w:pPr>
+        <w:ind w:firstLine="420"/>
+      </w:pPr>
       <w:r>
         <w:rPr>
           <w:rFonts w:hint="eastAsia"/>
         </w:rPr>
-        <w:t xml:space="preserve"> algorithm. </w:t>
+        <w:t xml:space="preserve">Obviously, </w:t>
+      </w:r>
+      <w:r>
+        <w:t xml:space="preserve">according to the Table 1 and Table 2, </w:t>
+      </w:r>
+      <w:r>
+        <w:rPr>
+          <w:rFonts w:hint="eastAsia"/>
+        </w:rPr>
+        <w:t>the insertion sort, as a n-square algorithm is</w:t>
+      </w:r>
+      <w:r>
+        <w:rPr>
+          <w:rFonts w:hint="eastAsia"/>
+        </w:rPr>
+        <w:t xml:space="preserve"> much slower than merge sort which is</w:t>
+      </w:r>
+      <w:r>
+        <w:rPr>
+          <w:rFonts w:hint="eastAsia"/>
+        </w:rPr>
+        <w:t xml:space="preserve"> a n-logn algorithm. </w:t>
       </w:r>
       <w:r>
         <w:t>The time co</w:t>
       </w:r>
       <w:r>
-        <w:t>nsumed by Insertion Sort is unacceptable after the data size larger than 5 Mega bit.</w:t>
+        <w:t>nsumed by Insertion Sort is</w:t>
+      </w:r>
+      <w:r>
+        <w:t xml:space="preserve"> not measureable</w:t>
+      </w:r>
+      <w:r>
+        <w:t xml:space="preserve"> after the data size </w:t>
+      </w:r>
+      <w:r>
+        <w:t xml:space="preserve">become </w:t>
+      </w:r>
+      <w:r>
+        <w:t>larger than 5 Mega bit.</w:t>
+      </w:r>
+      <w:r>
+        <w:t xml:space="preserve"> Actually, we try the InsertionSort with 5 Mega bit data. It takes more than 6 hours and doesn’t finished the task in that time.</w:t>
       </w:r>
     </w:p>
     <w:sectPr>
@@ -434,6 +814,44 @@
     </w:sectPr>
   </w:body>
 </w:document>
+</file>
+
+<file path=word/endnotes.xml><?xml version="1.0" encoding="utf-8"?>
+<w:endnotes xmlns:wpc="http://schemas.microsoft.com/office/word/2010/wordprocessingCanvas" xmlns:mc="http://schemas.openxmlformats.org/markup-compatibility/2006" xmlns:o="urn:schemas-microsoft-com:office:office" xmlns:r="http://schemas.openxmlformats.org/officeDocument/2006/relationships" xmlns:m="http://schemas.openxmlformats.org/officeDocument/2006/math" xmlns:v="urn:schemas-microsoft-com:vml" xmlns:wp14="http://schemas.microsoft.com/office/word/2010/wordprocessingDrawing" xmlns:wp="http://schemas.openxmlformats.org/drawingml/2006/wordprocessingDrawing" xmlns:w10="urn:schemas-microsoft-com:office:word" xmlns:w="http://schemas.openxmlformats.org/wordprocessingml/2006/main" xmlns:w14="http://schemas.microsoft.com/office/word/2010/wordml" xmlns:w15="http://schemas.microsoft.com/office/word/2012/wordml" xmlns:wpg="http://schemas.microsoft.com/office/word/2010/wordprocessingGroup" xmlns:wpi="http://schemas.microsoft.com/office/word/2010/wordprocessingInk" xmlns:wne="http://schemas.microsoft.com/office/word/2006/wordml" xmlns:wps="http://schemas.microsoft.com/office/word/2010/wordprocessingShape" mc:Ignorable="w14 w15 wp14">
+  <w:endnote w:type="separator" w:id="-1">
+    <w:p>
+      <w:r>
+        <w:separator/>
+      </w:r>
+    </w:p>
+  </w:endnote>
+  <w:endnote w:type="continuationSeparator" w:id="0">
+    <w:p>
+      <w:r>
+        <w:continuationSeparator/>
+      </w:r>
+    </w:p>
+  </w:endnote>
+</w:endnotes>
+</file>
+
+<file path=word/footnotes.xml><?xml version="1.0" encoding="utf-8"?>
+<w:footnotes xmlns:wpc="http://schemas.microsoft.com/office/word/2010/wordprocessingCanvas" xmlns:mc="http://schemas.openxmlformats.org/markup-compatibility/2006" xmlns:o="urn:schemas-microsoft-com:office:office" xmlns:r="http://schemas.openxmlformats.org/officeDocument/2006/relationships" xmlns:m="http://schemas.openxmlformats.org/officeDocument/2006/math" xmlns:v="urn:schemas-microsoft-com:vml" xmlns:wp14="http://schemas.microsoft.com/office/word/2010/wordprocessingDrawing" xmlns:wp="http://schemas.openxmlformats.org/drawingml/2006/wordprocessingDrawing" xmlns:w10="urn:schemas-microsoft-com:office:word" xmlns:w="http://schemas.openxmlformats.org/wordprocessingml/2006/main" xmlns:w14="http://schemas.microsoft.com/office/word/2010/wordml" xmlns:w15="http://schemas.microsoft.com/office/word/2012/wordml" xmlns:wpg="http://schemas.microsoft.com/office/word/2010/wordprocessingGroup" xmlns:wpi="http://schemas.microsoft.com/office/word/2010/wordprocessingInk" xmlns:wne="http://schemas.microsoft.com/office/word/2006/wordml" xmlns:wps="http://schemas.microsoft.com/office/word/2010/wordprocessingShape" mc:Ignorable="w14 w15 wp14">
+  <w:footnote w:type="separator" w:id="-1">
+    <w:p>
+      <w:r>
+        <w:separator/>
+      </w:r>
+    </w:p>
+  </w:footnote>
+  <w:footnote w:type="continuationSeparator" w:id="0">
+    <w:p>
+      <w:r>
+        <w:continuationSeparator/>
+      </w:r>
+    </w:p>
+  </w:footnote>
+</w:footnotes>
 </file>
 
 <file path=word/styles.xml><?xml version="1.0" encoding="utf-8"?>
@@ -874,6 +1292,168 @@
       </w:tblBorders>
     </w:tblPr>
   </w:style>
+  <w:style w:type="paragraph" w:styleId="a4">
+    <w:name w:val="header"/>
+    <w:basedOn w:val="a"/>
+    <w:link w:val="Char"/>
+    <w:uiPriority w:val="99"/>
+    <w:unhideWhenUsed/>
+    <w:rsid w:val="00050F5B"/>
+    <w:pPr>
+      <w:pBdr>
+        <w:bottom w:val="single" w:sz="6" w:space="1" w:color="auto"/>
+      </w:pBdr>
+      <w:tabs>
+        <w:tab w:val="center" w:pos="4153"/>
+        <w:tab w:val="right" w:pos="8306"/>
+      </w:tabs>
+      <w:snapToGrid w:val="0"/>
+      <w:jc w:val="center"/>
+    </w:pPr>
+    <w:rPr>
+      <w:sz w:val="18"/>
+      <w:szCs w:val="18"/>
+    </w:rPr>
+  </w:style>
+  <w:style w:type="character" w:customStyle="1" w:styleId="Char">
+    <w:name w:val="页眉 Char"/>
+    <w:basedOn w:val="a0"/>
+    <w:link w:val="a4"/>
+    <w:uiPriority w:val="99"/>
+    <w:rsid w:val="00050F5B"/>
+    <w:rPr>
+      <w:sz w:val="18"/>
+      <w:szCs w:val="18"/>
+    </w:rPr>
+  </w:style>
+  <w:style w:type="paragraph" w:styleId="a5">
+    <w:name w:val="footer"/>
+    <w:basedOn w:val="a"/>
+    <w:link w:val="Char0"/>
+    <w:uiPriority w:val="99"/>
+    <w:unhideWhenUsed/>
+    <w:rsid w:val="00050F5B"/>
+    <w:pPr>
+      <w:tabs>
+        <w:tab w:val="center" w:pos="4153"/>
+        <w:tab w:val="right" w:pos="8306"/>
+      </w:tabs>
+      <w:snapToGrid w:val="0"/>
+      <w:jc w:val="left"/>
+    </w:pPr>
+    <w:rPr>
+      <w:sz w:val="18"/>
+      <w:szCs w:val="18"/>
+    </w:rPr>
+  </w:style>
+  <w:style w:type="character" w:customStyle="1" w:styleId="Char0">
+    <w:name w:val="页脚 Char"/>
+    <w:basedOn w:val="a0"/>
+    <w:link w:val="a5"/>
+    <w:uiPriority w:val="99"/>
+    <w:rsid w:val="00050F5B"/>
+    <w:rPr>
+      <w:sz w:val="18"/>
+      <w:szCs w:val="18"/>
+    </w:rPr>
+  </w:style>
+  <w:style w:type="paragraph" w:styleId="a6">
+    <w:name w:val="caption"/>
+    <w:basedOn w:val="a"/>
+    <w:next w:val="a"/>
+    <w:uiPriority w:val="35"/>
+    <w:unhideWhenUsed/>
+    <w:qFormat/>
+    <w:rsid w:val="00050F5B"/>
+    <w:rPr>
+      <w:rFonts w:asciiTheme="majorHAnsi" w:eastAsia="黑体" w:hAnsiTheme="majorHAnsi" w:cstheme="majorBidi"/>
+      <w:sz w:val="20"/>
+      <w:szCs w:val="20"/>
+    </w:rPr>
+  </w:style>
+  <w:style w:type="character" w:styleId="a7">
+    <w:name w:val="annotation reference"/>
+    <w:basedOn w:val="a0"/>
+    <w:uiPriority w:val="99"/>
+    <w:semiHidden/>
+    <w:unhideWhenUsed/>
+    <w:rsid w:val="00C436FC"/>
+    <w:rPr>
+      <w:sz w:val="21"/>
+      <w:szCs w:val="21"/>
+    </w:rPr>
+  </w:style>
+  <w:style w:type="paragraph" w:styleId="a8">
+    <w:name w:val="annotation text"/>
+    <w:basedOn w:val="a"/>
+    <w:link w:val="Char1"/>
+    <w:uiPriority w:val="99"/>
+    <w:semiHidden/>
+    <w:unhideWhenUsed/>
+    <w:rsid w:val="00C436FC"/>
+    <w:pPr>
+      <w:jc w:val="left"/>
+    </w:pPr>
+  </w:style>
+  <w:style w:type="character" w:customStyle="1" w:styleId="Char1">
+    <w:name w:val="批注文字 Char"/>
+    <w:basedOn w:val="a0"/>
+    <w:link w:val="a8"/>
+    <w:uiPriority w:val="99"/>
+    <w:semiHidden/>
+    <w:rsid w:val="00C436FC"/>
+  </w:style>
+  <w:style w:type="paragraph" w:styleId="a9">
+    <w:name w:val="annotation subject"/>
+    <w:basedOn w:val="a8"/>
+    <w:next w:val="a8"/>
+    <w:link w:val="Char2"/>
+    <w:uiPriority w:val="99"/>
+    <w:semiHidden/>
+    <w:unhideWhenUsed/>
+    <w:rsid w:val="00C436FC"/>
+    <w:rPr>
+      <w:b/>
+      <w:bCs/>
+    </w:rPr>
+  </w:style>
+  <w:style w:type="character" w:customStyle="1" w:styleId="Char2">
+    <w:name w:val="批注主题 Char"/>
+    <w:basedOn w:val="Char1"/>
+    <w:link w:val="a9"/>
+    <w:uiPriority w:val="99"/>
+    <w:semiHidden/>
+    <w:rsid w:val="00C436FC"/>
+    <w:rPr>
+      <w:b/>
+      <w:bCs/>
+    </w:rPr>
+  </w:style>
+  <w:style w:type="paragraph" w:styleId="aa">
+    <w:name w:val="Balloon Text"/>
+    <w:basedOn w:val="a"/>
+    <w:link w:val="Char3"/>
+    <w:uiPriority w:val="99"/>
+    <w:semiHidden/>
+    <w:unhideWhenUsed/>
+    <w:rsid w:val="00C436FC"/>
+    <w:rPr>
+      <w:sz w:val="18"/>
+      <w:szCs w:val="18"/>
+    </w:rPr>
+  </w:style>
+  <w:style w:type="character" w:customStyle="1" w:styleId="Char3">
+    <w:name w:val="批注框文本 Char"/>
+    <w:basedOn w:val="a0"/>
+    <w:link w:val="aa"/>
+    <w:uiPriority w:val="99"/>
+    <w:semiHidden/>
+    <w:rsid w:val="00C436FC"/>
+    <w:rPr>
+      <w:sz w:val="18"/>
+      <w:szCs w:val="18"/>
+    </w:rPr>
+  </w:style>
 </w:styles>
 </file>
 

</xml_diff>

<commit_message>
1. Added a few Mergesort test code 2. Add modified report and .pdf version
</commit_message>
<xml_diff>
--- a/report/Merge Sort Report.docx
+++ b/report/Merge Sort Report.docx
@@ -44,10 +44,15 @@
         <w:ind w:firstLine="420"/>
       </w:pPr>
       <w:r>
-        <w:t>The times for different data size and different algorithm has been showed below.</w:t>
-      </w:r>
-      <w:r>
-        <w:t xml:space="preserve"> Please noted that we try each program several times and only the average running time is presented.</w:t>
+        <w:t xml:space="preserve">The </w:t>
+      </w:r>
+      <w:r>
+        <w:t>running times for different data sizes and algorithms are shown below. These running times represent averages taken over several runs of each algorithm for each data siz</w:t>
+      </w:r>
+      <w:bookmarkStart w:id="0" w:name="_GoBack"/>
+      <w:bookmarkEnd w:id="0"/>
+      <w:r>
+        <w:t>e.</w:t>
       </w:r>
     </w:p>
     <w:p>
@@ -58,80 +63,34 @@
     <w:tbl>
       <w:tblPr>
         <w:tblStyle w:val="a3"/>
-        <w:tblW w:w="8359" w:type="dxa"/>
+        <w:tblW w:w="8296" w:type="dxa"/>
         <w:tblLook w:val="04A0" w:firstRow="1" w:lastRow="0" w:firstColumn="1" w:lastColumn="0" w:noHBand="0" w:noVBand="1"/>
       </w:tblPr>
       <w:tblGrid>
-        <w:gridCol w:w="988"/>
-        <w:gridCol w:w="3543"/>
-        <w:gridCol w:w="3828"/>
+        <w:gridCol w:w="985"/>
+        <w:gridCol w:w="2329"/>
+        <w:gridCol w:w="2417"/>
+        <w:gridCol w:w="2565"/>
       </w:tblGrid>
       <w:tr>
         <w:tc>
           <w:tcPr>
-            <w:tcW w:w="988" w:type="dxa"/>
-          </w:tcPr>
-          <w:p>
-            <w:pPr>
-              <w:jc w:val="center"/>
-            </w:pPr>
-            <w:r>
-              <w:t>Avg.</w:t>
-            </w:r>
-            <w:r>
-              <w:rPr>
-                <w:rFonts w:hint="eastAsia"/>
-              </w:rPr>
-              <w:t>(</w:t>
-            </w:r>
-            <w:r>
-              <w:t>ms</w:t>
-            </w:r>
-            <w:r>
-              <w:rPr>
-                <w:rFonts w:hint="eastAsia"/>
-              </w:rPr>
-              <w:t>)</w:t>
-            </w:r>
-          </w:p>
-        </w:tc>
-        <w:tc>
-          <w:tcPr>
-            <w:tcW w:w="3543" w:type="dxa"/>
-          </w:tcPr>
-          <w:p>
-            <w:pPr>
-              <w:jc w:val="center"/>
-            </w:pPr>
-            <w:r>
-              <w:rPr>
-                <w:rFonts w:hint="eastAsia"/>
-              </w:rPr>
-              <w:t xml:space="preserve">Generic Type </w:t>
-            </w:r>
-            <w:r>
-              <w:rPr>
-                <w:rFonts w:hint="eastAsia"/>
+            <w:tcW w:w="985" w:type="dxa"/>
+            <w:tcBorders>
+              <w:bottom w:val="single" w:sz="4" w:space="0" w:color="auto"/>
+              <w:tl2br w:val="single" w:sz="4" w:space="0" w:color="auto"/>
+            </w:tcBorders>
+          </w:tcPr>
+          <w:p>
+            <w:pPr>
+              <w:jc w:val="center"/>
+              <w:rPr>
                 <w:b/>
                 <w:i/>
               </w:rPr>
-              <w:t>MergeSort</w:t>
-            </w:r>
-          </w:p>
-        </w:tc>
-        <w:tc>
-          <w:tcPr>
-            <w:tcW w:w="3828" w:type="dxa"/>
-          </w:tcPr>
-          <w:p>
-            <w:pPr>
-              <w:jc w:val="center"/>
-            </w:pPr>
-            <w:r>
-              <w:rPr>
-                <w:rFonts w:hint="eastAsia"/>
-              </w:rPr>
-              <w:t xml:space="preserve">Generic Type </w:t>
+            </w:pPr>
+            <w:r>
+              <w:t xml:space="preserve">  </w:t>
             </w:r>
             <w:r>
               <w:rPr>
@@ -139,7 +98,146 @@
                 <w:b/>
                 <w:i/>
               </w:rPr>
+              <w:t>Alg</w:t>
+            </w:r>
+            <w:r>
+              <w:rPr>
+                <w:b/>
+                <w:i/>
+              </w:rPr>
+              <w:t>.</w:t>
+            </w:r>
+          </w:p>
+          <w:p>
+            <w:pPr>
+              <w:rPr>
+                <w:b/>
+                <w:i/>
+              </w:rPr>
+            </w:pPr>
+            <w:r>
+              <w:rPr>
+                <w:rFonts w:hint="eastAsia"/>
+                <w:b/>
+                <w:i/>
+              </w:rPr>
+              <w:t>Size</w:t>
+            </w:r>
+          </w:p>
+        </w:tc>
+        <w:tc>
+          <w:tcPr>
+            <w:tcW w:w="2329" w:type="dxa"/>
+          </w:tcPr>
+          <w:p>
+            <w:pPr>
+              <w:jc w:val="center"/>
+              <w:rPr>
+                <w:b/>
+                <w:i/>
+              </w:rPr>
+            </w:pPr>
+            <w:r>
+              <w:t>I</w:t>
+            </w:r>
+            <w:r>
+              <w:rPr>
+                <w:rFonts w:hint="eastAsia"/>
+              </w:rPr>
+              <w:t>nt</w:t>
+            </w:r>
+            <w:r>
+              <w:t xml:space="preserve"> Type </w:t>
+            </w:r>
+            <w:r>
+              <w:rPr>
+                <w:rFonts w:hint="eastAsia"/>
+                <w:b/>
+                <w:i/>
+              </w:rPr>
+              <w:t>MergeSort</w:t>
+            </w:r>
+          </w:p>
+          <w:p>
+            <w:pPr>
+              <w:jc w:val="center"/>
+            </w:pPr>
+            <w:r>
+              <w:t>(</w:t>
+            </w:r>
+            <w:r>
+              <w:t>milliseconds</w:t>
+            </w:r>
+            <w:r>
+              <w:t>)</w:t>
+            </w:r>
+          </w:p>
+        </w:tc>
+        <w:tc>
+          <w:tcPr>
+            <w:tcW w:w="2417" w:type="dxa"/>
+          </w:tcPr>
+          <w:p>
+            <w:pPr>
+              <w:jc w:val="center"/>
+            </w:pPr>
+            <w:r>
+              <w:rPr>
+                <w:rFonts w:hint="eastAsia"/>
+              </w:rPr>
+              <w:t xml:space="preserve">Generic Type </w:t>
+            </w:r>
+            <w:r>
+              <w:rPr>
+                <w:rFonts w:hint="eastAsia"/>
+                <w:b/>
+                <w:i/>
+              </w:rPr>
+              <w:t>MergeSort</w:t>
+            </w:r>
+            <w:r>
+              <w:rPr>
+                <w:b/>
+                <w:i/>
+              </w:rPr>
+              <w:t xml:space="preserve"> </w:t>
+            </w:r>
+            <w:r>
+              <w:t>(milliseconds)</w:t>
+            </w:r>
+          </w:p>
+        </w:tc>
+        <w:tc>
+          <w:tcPr>
+            <w:tcW w:w="2565" w:type="dxa"/>
+          </w:tcPr>
+          <w:p>
+            <w:pPr>
+              <w:jc w:val="center"/>
+            </w:pPr>
+            <w:r>
+              <w:rPr>
+                <w:rFonts w:hint="eastAsia"/>
+              </w:rPr>
+              <w:t xml:space="preserve">Generic Type </w:t>
+            </w:r>
+            <w:r>
+              <w:rPr>
+                <w:rFonts w:hint="eastAsia"/>
+                <w:b/>
+                <w:i/>
+              </w:rPr>
               <w:t>InsertionSort</w:t>
+            </w:r>
+            <w:r>
+              <w:rPr>
+                <w:b/>
+                <w:i/>
+              </w:rPr>
+              <w:t xml:space="preserve"> </w:t>
+            </w:r>
+            <w:r>
+              <w:t>(milliseconds)</w:t>
             </w:r>
           </w:p>
         </w:tc>
@@ -147,7 +245,10 @@
       <w:tr>
         <w:tc>
           <w:tcPr>
-            <w:tcW w:w="988" w:type="dxa"/>
+            <w:tcW w:w="985" w:type="dxa"/>
+            <w:tcBorders>
+              <w:top w:val="single" w:sz="4" w:space="0" w:color="auto"/>
+            </w:tcBorders>
           </w:tcPr>
           <w:p>
             <w:pPr>
@@ -163,7 +264,26 @@
         </w:tc>
         <w:tc>
           <w:tcPr>
-            <w:tcW w:w="3543" w:type="dxa"/>
+            <w:tcW w:w="2329" w:type="dxa"/>
+          </w:tcPr>
+          <w:p>
+            <w:pPr>
+              <w:jc w:val="center"/>
+              <w:rPr>
+                <w:rFonts w:hint="eastAsia"/>
+              </w:rPr>
+            </w:pPr>
+            <w:r>
+              <w:rPr>
+                <w:rFonts w:hint="eastAsia"/>
+              </w:rPr>
+              <w:t>183</w:t>
+            </w:r>
+          </w:p>
+        </w:tc>
+        <w:tc>
+          <w:tcPr>
+            <w:tcW w:w="2417" w:type="dxa"/>
           </w:tcPr>
           <w:p>
             <w:pPr>
@@ -176,7 +296,7 @@
         </w:tc>
         <w:tc>
           <w:tcPr>
-            <w:tcW w:w="3828" w:type="dxa"/>
+            <w:tcW w:w="2565" w:type="dxa"/>
           </w:tcPr>
           <w:p>
             <w:pPr>
@@ -191,7 +311,7 @@
       <w:tr>
         <w:tc>
           <w:tcPr>
-            <w:tcW w:w="988" w:type="dxa"/>
+            <w:tcW w:w="985" w:type="dxa"/>
           </w:tcPr>
           <w:p>
             <w:pPr>
@@ -207,7 +327,26 @@
         </w:tc>
         <w:tc>
           <w:tcPr>
-            <w:tcW w:w="3543" w:type="dxa"/>
+            <w:tcW w:w="2329" w:type="dxa"/>
+          </w:tcPr>
+          <w:p>
+            <w:pPr>
+              <w:jc w:val="center"/>
+              <w:rPr>
+                <w:rFonts w:hint="eastAsia"/>
+              </w:rPr>
+            </w:pPr>
+            <w:r>
+              <w:rPr>
+                <w:rFonts w:hint="eastAsia"/>
+              </w:rPr>
+              <w:t>872</w:t>
+            </w:r>
+          </w:p>
+        </w:tc>
+        <w:tc>
+          <w:tcPr>
+            <w:tcW w:w="2417" w:type="dxa"/>
           </w:tcPr>
           <w:p>
             <w:pPr>
@@ -220,7 +359,7 @@
         </w:tc>
         <w:tc>
           <w:tcPr>
-            <w:tcW w:w="3828" w:type="dxa"/>
+            <w:tcW w:w="2565" w:type="dxa"/>
           </w:tcPr>
           <w:p>
             <w:pPr>
@@ -238,7 +377,7 @@
       <w:tr>
         <w:tc>
           <w:tcPr>
-            <w:tcW w:w="988" w:type="dxa"/>
+            <w:tcW w:w="985" w:type="dxa"/>
           </w:tcPr>
           <w:p>
             <w:pPr>
@@ -254,7 +393,26 @@
         </w:tc>
         <w:tc>
           <w:tcPr>
-            <w:tcW w:w="3543" w:type="dxa"/>
+            <w:tcW w:w="2329" w:type="dxa"/>
+          </w:tcPr>
+          <w:p>
+            <w:pPr>
+              <w:jc w:val="center"/>
+              <w:rPr>
+                <w:rFonts w:hint="eastAsia"/>
+              </w:rPr>
+            </w:pPr>
+            <w:r>
+              <w:rPr>
+                <w:rFonts w:hint="eastAsia"/>
+              </w:rPr>
+              <w:t>1654</w:t>
+            </w:r>
+          </w:p>
+        </w:tc>
+        <w:tc>
+          <w:tcPr>
+            <w:tcW w:w="2417" w:type="dxa"/>
           </w:tcPr>
           <w:p>
             <w:pPr>
@@ -267,7 +425,7 @@
         </w:tc>
         <w:tc>
           <w:tcPr>
-            <w:tcW w:w="3828" w:type="dxa"/>
+            <w:tcW w:w="2565" w:type="dxa"/>
           </w:tcPr>
           <w:p>
             <w:pPr>
@@ -285,7 +443,7 @@
       <w:tr>
         <w:tc>
           <w:tcPr>
-            <w:tcW w:w="988" w:type="dxa"/>
+            <w:tcW w:w="985" w:type="dxa"/>
           </w:tcPr>
           <w:p>
             <w:pPr>
@@ -301,7 +459,26 @@
         </w:tc>
         <w:tc>
           <w:tcPr>
-            <w:tcW w:w="3543" w:type="dxa"/>
+            <w:tcW w:w="2329" w:type="dxa"/>
+          </w:tcPr>
+          <w:p>
+            <w:pPr>
+              <w:jc w:val="center"/>
+              <w:rPr>
+                <w:rFonts w:hint="eastAsia"/>
+              </w:rPr>
+            </w:pPr>
+            <w:r>
+              <w:rPr>
+                <w:rFonts w:hint="eastAsia"/>
+              </w:rPr>
+              <w:t>2380</w:t>
+            </w:r>
+          </w:p>
+        </w:tc>
+        <w:tc>
+          <w:tcPr>
+            <w:tcW w:w="2417" w:type="dxa"/>
           </w:tcPr>
           <w:p>
             <w:pPr>
@@ -314,7 +491,7 @@
         </w:tc>
         <w:tc>
           <w:tcPr>
-            <w:tcW w:w="3828" w:type="dxa"/>
+            <w:tcW w:w="2565" w:type="dxa"/>
           </w:tcPr>
           <w:p>
             <w:pPr>
@@ -332,7 +509,7 @@
       <w:tr>
         <w:tc>
           <w:tcPr>
-            <w:tcW w:w="988" w:type="dxa"/>
+            <w:tcW w:w="985" w:type="dxa"/>
           </w:tcPr>
           <w:p>
             <w:pPr>
@@ -348,7 +525,26 @@
         </w:tc>
         <w:tc>
           <w:tcPr>
-            <w:tcW w:w="3543" w:type="dxa"/>
+            <w:tcW w:w="2329" w:type="dxa"/>
+          </w:tcPr>
+          <w:p>
+            <w:pPr>
+              <w:jc w:val="center"/>
+              <w:rPr>
+                <w:rFonts w:hint="eastAsia"/>
+              </w:rPr>
+            </w:pPr>
+            <w:r>
+              <w:rPr>
+                <w:rFonts w:hint="eastAsia"/>
+              </w:rPr>
+              <w:t>2916</w:t>
+            </w:r>
+          </w:p>
+        </w:tc>
+        <w:tc>
+          <w:tcPr>
+            <w:tcW w:w="2417" w:type="dxa"/>
           </w:tcPr>
           <w:p>
             <w:pPr>
@@ -361,7 +557,7 @@
         </w:tc>
         <w:tc>
           <w:tcPr>
-            <w:tcW w:w="3828" w:type="dxa"/>
+            <w:tcW w:w="2565" w:type="dxa"/>
           </w:tcPr>
           <w:p>
             <w:pPr>
@@ -386,104 +582,82 @@
       <w:r>
         <w:t xml:space="preserve">Table </w:t>
       </w:r>
-      <w:fldSimple w:instr=" SEQ Table \* ARABIC ">
-        <w:r>
-          <w:rPr>
-            <w:noProof/>
-          </w:rPr>
-          <w:t>1</w:t>
-        </w:r>
-      </w:fldSimple>
-      <w:r>
-        <w:t xml:space="preserve"> Average time for MergeSort and InsertionSort</w:t>
+      <w:r>
+        <w:fldChar w:fldCharType="begin"/>
+      </w:r>
+      <w:r>
+        <w:instrText xml:space="preserve"> SEQ Table \* ARABIC </w:instrText>
+      </w:r>
+      <w:r>
+        <w:fldChar w:fldCharType="separate"/>
+      </w:r>
+      <w:r>
+        <w:rPr>
+          <w:noProof/>
+        </w:rPr>
+        <w:t>1</w:t>
+      </w:r>
+      <w:r>
+        <w:rPr>
+          <w:noProof/>
+        </w:rPr>
+        <w:fldChar w:fldCharType="end"/>
+      </w:r>
+      <w:r>
+        <w:t xml:space="preserve"> Average </w:t>
+      </w:r>
+      <w:r>
+        <w:t>Running Time of</w:t>
+      </w:r>
+      <w:r>
+        <w:t xml:space="preserve"> MergeSort and InsertionSort</w:t>
       </w:r>
     </w:p>
-    <w:p>
-      <w:pPr>
-        <w:rPr>
-          <w:rFonts w:hint="eastAsia"/>
-        </w:rPr>
-      </w:pPr>
-    </w:p>
+    <w:p/>
     <w:p>
       <w:pPr>
         <w:ind w:firstLine="420"/>
-        <w:rPr>
-          <w:rFonts w:hint="eastAsia"/>
-        </w:rPr>
       </w:pPr>
       <w:r>
-        <w:rPr>
-          <w:rFonts w:hint="eastAsia"/>
-        </w:rPr>
-        <w:t>Then we will show how man data can each sort algorithm handle with specific time limit</w:t>
-      </w:r>
-      <w:r>
-        <w:t xml:space="preserve"> as following.</w:t>
+        <w:t>Now we show how much data each algorithm can ha</w:t>
+      </w:r>
+      <w:r>
+        <w:t>ndle, given specific time limit</w:t>
+      </w:r>
+      <w:r>
+        <w:t>s:</w:t>
       </w:r>
     </w:p>
     <w:tbl>
       <w:tblPr>
         <w:tblStyle w:val="a3"/>
-        <w:tblW w:w="8359" w:type="dxa"/>
+        <w:tblW w:w="8296" w:type="dxa"/>
         <w:tblLook w:val="04A0" w:firstRow="1" w:lastRow="0" w:firstColumn="1" w:lastColumn="0" w:noHBand="0" w:noVBand="1"/>
       </w:tblPr>
       <w:tblGrid>
-        <w:gridCol w:w="988"/>
-        <w:gridCol w:w="3543"/>
-        <w:gridCol w:w="3828"/>
+        <w:gridCol w:w="985"/>
+        <w:gridCol w:w="2381"/>
+        <w:gridCol w:w="2393"/>
+        <w:gridCol w:w="2537"/>
       </w:tblGrid>
       <w:tr>
         <w:tc>
           <w:tcPr>
-            <w:tcW w:w="988" w:type="dxa"/>
-          </w:tcPr>
-          <w:p>
-            <w:pPr>
-              <w:jc w:val="center"/>
-            </w:pPr>
-            <w:r>
-              <w:t>DataSize</w:t>
-            </w:r>
-          </w:p>
-        </w:tc>
-        <w:tc>
-          <w:tcPr>
-            <w:tcW w:w="3543" w:type="dxa"/>
-          </w:tcPr>
-          <w:p>
-            <w:pPr>
-              <w:jc w:val="center"/>
-            </w:pPr>
-            <w:r>
-              <w:rPr>
-                <w:rFonts w:hint="eastAsia"/>
-              </w:rPr>
-              <w:t xml:space="preserve">Generic Type </w:t>
-            </w:r>
-            <w:r>
-              <w:rPr>
-                <w:rFonts w:hint="eastAsia"/>
+            <w:tcW w:w="985" w:type="dxa"/>
+            <w:tcBorders>
+              <w:tl2br w:val="single" w:sz="4" w:space="0" w:color="auto"/>
+            </w:tcBorders>
+          </w:tcPr>
+          <w:p>
+            <w:pPr>
+              <w:jc w:val="center"/>
+              <w:rPr>
                 <w:b/>
                 <w:i/>
               </w:rPr>
-              <w:t>MergeSort</w:t>
-            </w:r>
-          </w:p>
-        </w:tc>
-        <w:tc>
-          <w:tcPr>
-            <w:tcW w:w="3828" w:type="dxa"/>
-          </w:tcPr>
-          <w:p>
-            <w:pPr>
-              <w:jc w:val="center"/>
-            </w:pPr>
-            <w:r>
-              <w:rPr>
-                <w:rFonts w:hint="eastAsia"/>
-              </w:rPr>
-              <w:t xml:space="preserve">Generic Type </w:t>
+            </w:pPr>
+            <w:r>
+              <w:t xml:space="preserve">   </w:t>
             </w:r>
             <w:r>
               <w:rPr>
@@ -491,7 +665,180 @@
                 <w:b/>
                 <w:i/>
               </w:rPr>
+              <w:t>A</w:t>
+            </w:r>
+            <w:r>
+              <w:rPr>
+                <w:b/>
+                <w:i/>
+              </w:rPr>
+              <w:t>lg.</w:t>
+            </w:r>
+          </w:p>
+          <w:p>
+            <w:pPr>
+              <w:rPr>
+                <w:b/>
+                <w:i/>
+              </w:rPr>
+            </w:pPr>
+            <w:r>
+              <w:rPr>
+                <w:rFonts w:hint="eastAsia"/>
+                <w:b/>
+                <w:i/>
+              </w:rPr>
+              <w:t>Time</w:t>
+            </w:r>
+          </w:p>
+        </w:tc>
+        <w:tc>
+          <w:tcPr>
+            <w:tcW w:w="2381" w:type="dxa"/>
+          </w:tcPr>
+          <w:p>
+            <w:pPr>
+              <w:jc w:val="center"/>
+              <w:rPr>
+                <w:b/>
+                <w:i/>
+              </w:rPr>
+            </w:pPr>
+            <w:r>
+              <w:t xml:space="preserve">Int </w:t>
+            </w:r>
+            <w:r>
+              <w:rPr>
+                <w:rFonts w:hint="eastAsia"/>
+              </w:rPr>
+              <w:t xml:space="preserve">Type </w:t>
+            </w:r>
+            <w:r>
+              <w:rPr>
+                <w:rFonts w:hint="eastAsia"/>
+                <w:b/>
+                <w:i/>
+              </w:rPr>
+              <w:t>MergeSort</w:t>
+            </w:r>
+          </w:p>
+          <w:p>
+            <w:pPr>
+              <w:jc w:val="center"/>
+              <w:rPr>
+                <w:rFonts w:hint="eastAsia"/>
+              </w:rPr>
+            </w:pPr>
+            <w:r>
+              <w:rPr>
+                <w:rFonts w:hint="eastAsia"/>
+              </w:rPr>
+              <w:t>(</w:t>
+            </w:r>
+            <w:r>
+              <w:t>M = Million</w:t>
+            </w:r>
+            <w:r>
+              <w:rPr>
+                <w:rFonts w:hint="eastAsia"/>
+              </w:rPr>
+              <w:t>)</w:t>
+            </w:r>
+          </w:p>
+        </w:tc>
+        <w:tc>
+          <w:tcPr>
+            <w:tcW w:w="2393" w:type="dxa"/>
+          </w:tcPr>
+          <w:p>
+            <w:pPr>
+              <w:jc w:val="center"/>
+              <w:rPr>
+                <w:b/>
+                <w:i/>
+              </w:rPr>
+            </w:pPr>
+            <w:r>
+              <w:rPr>
+                <w:rFonts w:hint="eastAsia"/>
+              </w:rPr>
+              <w:t xml:space="preserve">Generic Type </w:t>
+            </w:r>
+            <w:r>
+              <w:rPr>
+                <w:rFonts w:hint="eastAsia"/>
+                <w:b/>
+                <w:i/>
+              </w:rPr>
+              <w:t>MergeSort</w:t>
+            </w:r>
+          </w:p>
+          <w:p>
+            <w:pPr>
+              <w:jc w:val="center"/>
+            </w:pPr>
+            <w:r>
+              <w:rPr>
+                <w:rFonts w:hint="eastAsia"/>
+              </w:rPr>
+              <w:t>(</w:t>
+            </w:r>
+            <w:r>
+              <w:t>M = Million</w:t>
+            </w:r>
+            <w:r>
+              <w:rPr>
+                <w:rFonts w:hint="eastAsia"/>
+              </w:rPr>
+              <w:t>)</w:t>
+            </w:r>
+          </w:p>
+        </w:tc>
+        <w:tc>
+          <w:tcPr>
+            <w:tcW w:w="2537" w:type="dxa"/>
+          </w:tcPr>
+          <w:p>
+            <w:pPr>
+              <w:jc w:val="center"/>
+              <w:rPr>
+                <w:b/>
+                <w:i/>
+              </w:rPr>
+            </w:pPr>
+            <w:r>
+              <w:rPr>
+                <w:rFonts w:hint="eastAsia"/>
+              </w:rPr>
+              <w:t xml:space="preserve">Generic Type </w:t>
+            </w:r>
+            <w:r>
+              <w:rPr>
+                <w:rFonts w:hint="eastAsia"/>
+                <w:b/>
+                <w:i/>
+              </w:rPr>
               <w:t>InsertionSort</w:t>
+            </w:r>
+          </w:p>
+          <w:p>
+            <w:pPr>
+              <w:jc w:val="center"/>
+            </w:pPr>
+            <w:r>
+              <w:rPr>
+                <w:rFonts w:hint="eastAsia"/>
+              </w:rPr>
+              <w:t>(</w:t>
+            </w:r>
+            <w:r>
+              <w:t>K = Thousand</w:t>
+            </w:r>
+            <w:r>
+              <w:rPr>
+                <w:rFonts w:hint="eastAsia"/>
+              </w:rPr>
+              <w:t>)</w:t>
             </w:r>
           </w:p>
         </w:tc>
@@ -499,7 +846,7 @@
       <w:tr>
         <w:tc>
           <w:tcPr>
-            <w:tcW w:w="988" w:type="dxa"/>
+            <w:tcW w:w="985" w:type="dxa"/>
           </w:tcPr>
           <w:p>
             <w:pPr>
@@ -512,7 +859,26 @@
         </w:tc>
         <w:tc>
           <w:tcPr>
-            <w:tcW w:w="3543" w:type="dxa"/>
+            <w:tcW w:w="2381" w:type="dxa"/>
+          </w:tcPr>
+          <w:p>
+            <w:pPr>
+              <w:jc w:val="center"/>
+              <w:rPr>
+                <w:rFonts w:hint="eastAsia"/>
+              </w:rPr>
+            </w:pPr>
+            <w:r>
+              <w:rPr>
+                <w:rFonts w:hint="eastAsia"/>
+              </w:rPr>
+              <w:t>About 0.6M</w:t>
+            </w:r>
+          </w:p>
+        </w:tc>
+        <w:tc>
+          <w:tcPr>
+            <w:tcW w:w="2393" w:type="dxa"/>
           </w:tcPr>
           <w:p>
             <w:pPr>
@@ -525,17 +891,14 @@
         </w:tc>
         <w:tc>
           <w:tcPr>
-            <w:tcW w:w="3828" w:type="dxa"/>
-          </w:tcPr>
-          <w:p>
-            <w:pPr>
-              <w:jc w:val="center"/>
-            </w:pPr>
-            <w:r>
-              <w:t>About 7</w:t>
-            </w:r>
-            <w:r>
-              <w:t>k</w:t>
+            <w:tcW w:w="2537" w:type="dxa"/>
+          </w:tcPr>
+          <w:p>
+            <w:pPr>
+              <w:jc w:val="center"/>
+            </w:pPr>
+            <w:r>
+              <w:t>About 7k</w:t>
             </w:r>
           </w:p>
         </w:tc>
@@ -543,7 +906,7 @@
       <w:tr>
         <w:tc>
           <w:tcPr>
-            <w:tcW w:w="988" w:type="dxa"/>
+            <w:tcW w:w="985" w:type="dxa"/>
           </w:tcPr>
           <w:p>
             <w:pPr>
@@ -556,7 +919,29 @@
         </w:tc>
         <w:tc>
           <w:tcPr>
-            <w:tcW w:w="3543" w:type="dxa"/>
+            <w:tcW w:w="2381" w:type="dxa"/>
+          </w:tcPr>
+          <w:p>
+            <w:pPr>
+              <w:jc w:val="center"/>
+              <w:rPr>
+                <w:rFonts w:hint="eastAsia"/>
+              </w:rPr>
+            </w:pPr>
+            <w:r>
+              <w:rPr>
+                <w:rFonts w:hint="eastAsia"/>
+              </w:rPr>
+              <w:t>About 1.2</w:t>
+            </w:r>
+            <w:r>
+              <w:t>M</w:t>
+            </w:r>
+          </w:p>
+        </w:tc>
+        <w:tc>
+          <w:tcPr>
+            <w:tcW w:w="2393" w:type="dxa"/>
           </w:tcPr>
           <w:p>
             <w:pPr>
@@ -569,7 +954,7 @@
         </w:tc>
         <w:tc>
           <w:tcPr>
-            <w:tcW w:w="3828" w:type="dxa"/>
+            <w:tcW w:w="2537" w:type="dxa"/>
           </w:tcPr>
           <w:p>
             <w:pPr>
@@ -587,7 +972,7 @@
       <w:tr>
         <w:tc>
           <w:tcPr>
-            <w:tcW w:w="988" w:type="dxa"/>
+            <w:tcW w:w="985" w:type="dxa"/>
           </w:tcPr>
           <w:p>
             <w:pPr>
@@ -600,7 +985,26 @@
         </w:tc>
         <w:tc>
           <w:tcPr>
-            <w:tcW w:w="3543" w:type="dxa"/>
+            <w:tcW w:w="2381" w:type="dxa"/>
+          </w:tcPr>
+          <w:p>
+            <w:pPr>
+              <w:jc w:val="center"/>
+            </w:pPr>
+            <w:r>
+              <w:rPr>
+                <w:rFonts w:hint="eastAsia"/>
+              </w:rPr>
+              <w:t>About 1.8</w:t>
+            </w:r>
+            <w:r>
+              <w:t>M</w:t>
+            </w:r>
+          </w:p>
+        </w:tc>
+        <w:tc>
+          <w:tcPr>
+            <w:tcW w:w="2393" w:type="dxa"/>
           </w:tcPr>
           <w:p>
             <w:pPr>
@@ -613,7 +1017,7 @@
         </w:tc>
         <w:tc>
           <w:tcPr>
-            <w:tcW w:w="3828" w:type="dxa"/>
+            <w:tcW w:w="2537" w:type="dxa"/>
           </w:tcPr>
           <w:p>
             <w:pPr>
@@ -631,7 +1035,7 @@
       <w:tr>
         <w:tc>
           <w:tcPr>
-            <w:tcW w:w="988" w:type="dxa"/>
+            <w:tcW w:w="985" w:type="dxa"/>
           </w:tcPr>
           <w:p>
             <w:pPr>
@@ -644,7 +1048,26 @@
         </w:tc>
         <w:tc>
           <w:tcPr>
-            <w:tcW w:w="3543" w:type="dxa"/>
+            <w:tcW w:w="2381" w:type="dxa"/>
+          </w:tcPr>
+          <w:p>
+            <w:pPr>
+              <w:jc w:val="center"/>
+            </w:pPr>
+            <w:r>
+              <w:rPr>
+                <w:rFonts w:hint="eastAsia"/>
+              </w:rPr>
+              <w:t>About 2.4</w:t>
+            </w:r>
+            <w:r>
+              <w:t>M</w:t>
+            </w:r>
+          </w:p>
+        </w:tc>
+        <w:tc>
+          <w:tcPr>
+            <w:tcW w:w="2393" w:type="dxa"/>
           </w:tcPr>
           <w:p>
             <w:pPr>
@@ -657,7 +1080,7 @@
         </w:tc>
         <w:tc>
           <w:tcPr>
-            <w:tcW w:w="3828" w:type="dxa"/>
+            <w:tcW w:w="2537" w:type="dxa"/>
           </w:tcPr>
           <w:p>
             <w:pPr>
@@ -675,7 +1098,7 @@
       <w:tr>
         <w:tc>
           <w:tcPr>
-            <w:tcW w:w="988" w:type="dxa"/>
+            <w:tcW w:w="985" w:type="dxa"/>
           </w:tcPr>
           <w:p>
             <w:pPr>
@@ -688,7 +1111,26 @@
         </w:tc>
         <w:tc>
           <w:tcPr>
-            <w:tcW w:w="3543" w:type="dxa"/>
+            <w:tcW w:w="2381" w:type="dxa"/>
+          </w:tcPr>
+          <w:p>
+            <w:pPr>
+              <w:jc w:val="center"/>
+            </w:pPr>
+            <w:r>
+              <w:rPr>
+                <w:rFonts w:hint="eastAsia"/>
+              </w:rPr>
+              <w:t>About 3.5</w:t>
+            </w:r>
+            <w:r>
+              <w:t>M</w:t>
+            </w:r>
+          </w:p>
+        </w:tc>
+        <w:tc>
+          <w:tcPr>
+            <w:tcW w:w="2393" w:type="dxa"/>
           </w:tcPr>
           <w:p>
             <w:pPr>
@@ -701,7 +1143,7 @@
         </w:tc>
         <w:tc>
           <w:tcPr>
-            <w:tcW w:w="3828" w:type="dxa"/>
+            <w:tcW w:w="2537" w:type="dxa"/>
           </w:tcPr>
           <w:p>
             <w:pPr>
@@ -726,84 +1168,209 @@
       <w:r>
         <w:t xml:space="preserve">Table </w:t>
       </w:r>
-      <w:fldSimple w:instr=" SEQ Table \* ARABIC ">
-        <w:r>
-          <w:rPr>
-            <w:noProof/>
-          </w:rPr>
-          <w:t>2</w:t>
-        </w:r>
-      </w:fldSimple>
-      <w:r>
-        <w:t xml:space="preserve"> Dat</w:t>
-      </w:r>
-      <w:r>
-        <w:t>aS</w:t>
-      </w:r>
-      <w:r>
-        <w:t>ize for different time limits</w:t>
+      <w:r>
+        <w:fldChar w:fldCharType="begin"/>
+      </w:r>
+      <w:r>
+        <w:instrText xml:space="preserve"> SEQ Table \* ARABIC </w:instrText>
+      </w:r>
+      <w:r>
+        <w:fldChar w:fldCharType="separate"/>
+      </w:r>
+      <w:r>
+        <w:rPr>
+          <w:noProof/>
+        </w:rPr>
+        <w:t>2</w:t>
+      </w:r>
+      <w:r>
+        <w:rPr>
+          <w:noProof/>
+        </w:rPr>
+        <w:fldChar w:fldCharType="end"/>
+      </w:r>
+      <w:r>
+        <w:t xml:space="preserve"> </w:t>
+      </w:r>
+      <w:r>
+        <w:t>Capable Data Size of each algorithm given</w:t>
+      </w:r>
+      <w:r>
+        <w:t xml:space="preserve"> specific</w:t>
+      </w:r>
+      <w:r>
+        <w:t xml:space="preserve"> time limits</w:t>
       </w:r>
     </w:p>
+    <w:p/>
     <w:p>
       <w:pPr>
+        <w:ind w:firstLine="420"/>
+      </w:pPr>
+      <w:r>
         <w:rPr>
           <w:rFonts w:hint="eastAsia"/>
         </w:rPr>
-      </w:pPr>
-      <w:bookmarkStart w:id="0" w:name="_GoBack"/>
-      <w:bookmarkEnd w:id="0"/>
+        <w:t xml:space="preserve">Obviously, </w:t>
+      </w:r>
+      <w:r>
+        <w:t xml:space="preserve">according to the Table 1 and Table 2, </w:t>
+      </w:r>
+      <w:r>
+        <w:rPr>
+          <w:rFonts w:hint="eastAsia"/>
+        </w:rPr>
+        <w:t>the insertion sort, as a</w:t>
+      </w:r>
+      <w:r>
+        <w:t>n</w:t>
+      </w:r>
+      <w:r>
+        <w:rPr>
+          <w:rFonts w:hint="eastAsia"/>
+        </w:rPr>
+        <w:t xml:space="preserve"> </w:t>
+      </w:r>
+      <m:oMath>
+        <m:r>
+          <w:rPr>
+            <w:rFonts w:ascii="Cambria Math" w:hAnsi="Cambria Math"/>
+          </w:rPr>
+          <m:t>O(</m:t>
+        </m:r>
+        <m:sSup>
+          <m:sSupPr>
+            <m:ctrlPr>
+              <w:rPr>
+                <w:rFonts w:ascii="Cambria Math" w:hAnsi="Cambria Math"/>
+                <w:i/>
+              </w:rPr>
+            </m:ctrlPr>
+          </m:sSupPr>
+          <m:e>
+            <m:r>
+              <w:rPr>
+                <w:rFonts w:ascii="Cambria Math" w:hAnsi="Cambria Math"/>
+              </w:rPr>
+              <m:t>n</m:t>
+            </m:r>
+          </m:e>
+          <m:sup>
+            <m:r>
+              <w:rPr>
+                <w:rFonts w:ascii="Cambria Math" w:hAnsi="Cambria Math"/>
+              </w:rPr>
+              <m:t>2</m:t>
+            </m:r>
+          </m:sup>
+        </m:sSup>
+        <m:r>
+          <w:rPr>
+            <w:rFonts w:ascii="Cambria Math" w:hAnsi="Cambria Math"/>
+          </w:rPr>
+          <m:t>)</m:t>
+        </m:r>
+      </m:oMath>
+      <w:r>
+        <w:rPr>
+          <w:rFonts w:hint="eastAsia"/>
+        </w:rPr>
+        <w:t xml:space="preserve"> algorithm, </w:t>
+      </w:r>
+      <w:r>
+        <w:rPr>
+          <w:rFonts w:hint="eastAsia"/>
+        </w:rPr>
+        <w:t>is</w:t>
+      </w:r>
+      <w:r>
+        <w:rPr>
+          <w:rFonts w:hint="eastAsia"/>
+        </w:rPr>
+        <w:t xml:space="preserve"> much slower than merge sort </w:t>
+      </w:r>
+      <w:r>
+        <w:t xml:space="preserve">whose asymptotic running time is </w:t>
+      </w:r>
+      <m:oMath>
+        <m:r>
+          <w:rPr>
+            <w:rFonts w:ascii="Cambria Math" w:hAnsi="Cambria Math"/>
+          </w:rPr>
+          <m:t>O(n</m:t>
+        </m:r>
+        <m:func>
+          <m:funcPr>
+            <m:ctrlPr>
+              <w:rPr>
+                <w:rFonts w:ascii="Cambria Math" w:hAnsi="Cambria Math"/>
+                <w:i/>
+              </w:rPr>
+            </m:ctrlPr>
+          </m:funcPr>
+          <m:fName>
+            <m:r>
+              <m:rPr>
+                <m:sty m:val="p"/>
+              </m:rPr>
+              <w:rPr>
+                <w:rFonts w:ascii="Cambria Math" w:hAnsi="Cambria Math"/>
+              </w:rPr>
+              <m:t>log</m:t>
+            </m:r>
+          </m:fName>
+          <m:e>
+            <m:r>
+              <w:rPr>
+                <w:rFonts w:ascii="Cambria Math" w:hAnsi="Cambria Math"/>
+              </w:rPr>
+              <m:t>n</m:t>
+            </m:r>
+          </m:e>
+        </m:func>
+        <m:r>
+          <w:rPr>
+            <w:rFonts w:ascii="Cambria Math" w:hAnsi="Cambria Math"/>
+          </w:rPr>
+          <m:t>)</m:t>
+        </m:r>
+      </m:oMath>
+      <w:r>
+        <w:rPr>
+          <w:rFonts w:hint="eastAsia"/>
+        </w:rPr>
+        <w:t xml:space="preserve">. </w:t>
+      </w:r>
+      <w:r>
+        <w:t>The time consumed by insertion sort is not measurable after the data size becomes larger than 5 million elements. Even with 5 million elements, insertion sort took over 6 hours to execute.</w:t>
+      </w:r>
     </w:p>
     <w:p>
       <w:pPr>
         <w:ind w:firstLine="420"/>
       </w:pPr>
       <w:r>
-        <w:rPr>
-          <w:rFonts w:hint="eastAsia"/>
-        </w:rPr>
-        <w:t xml:space="preserve">Obviously, </w:t>
-      </w:r>
-      <w:r>
-        <w:t xml:space="preserve">according to the Table 1 and Table 2, </w:t>
-      </w:r>
-      <w:r>
-        <w:rPr>
-          <w:rFonts w:hint="eastAsia"/>
-        </w:rPr>
-        <w:t>the insertion sort, as a n-square algorithm is</w:t>
-      </w:r>
-      <w:r>
-        <w:rPr>
-          <w:rFonts w:hint="eastAsia"/>
-        </w:rPr>
-        <w:t xml:space="preserve"> much slower than merge sort which is</w:t>
-      </w:r>
-      <w:r>
-        <w:rPr>
-          <w:rFonts w:hint="eastAsia"/>
-        </w:rPr>
-        <w:t xml:space="preserve"> a n-logn algorithm. </w:t>
-      </w:r>
-      <w:r>
-        <w:t>The time co</w:t>
-      </w:r>
-      <w:r>
-        <w:t>nsumed by Insertion Sort is</w:t>
-      </w:r>
-      <w:r>
-        <w:t xml:space="preserve"> not measureable</w:t>
-      </w:r>
-      <w:r>
-        <w:t xml:space="preserve"> after the data size </w:t>
-      </w:r>
-      <w:r>
-        <w:t xml:space="preserve">become </w:t>
-      </w:r>
-      <w:r>
-        <w:t>larger than 5 Mega bit.</w:t>
-      </w:r>
-      <w:r>
-        <w:t xml:space="preserve"> Actually, we try the InsertionSort with 5 Mega bit data. It takes more than 6 hours and doesn’t finished the task in that time.</w:t>
+        <w:t>There is another more interesting point. F</w:t>
+      </w:r>
+      <w:r>
+        <w:t>rom a quick glance we can see that the merge sort for int arrays is at least twice as fast as the merge sort for generic types. This is expected since the merge</w:t>
+      </w:r>
+      <w:r>
+        <w:t xml:space="preserve"> </w:t>
+      </w:r>
+      <w:r>
+        <w:t xml:space="preserve">sort for generic types has to compare objects by repeatedly calling the </w:t>
+      </w:r>
+      <m:oMath>
+        <m:r>
+          <w:rPr>
+            <w:rFonts w:ascii="Cambria Math" w:hAnsi="Cambria Math"/>
+          </w:rPr>
+          <m:t>compareTo()</m:t>
+        </m:r>
+      </m:oMath>
+      <w:r>
+        <w:t xml:space="preserve"> function. This takes much more time than a single comparison between two ints.</w:t>
       </w:r>
     </w:p>
     <w:sectPr>
@@ -1454,6 +2021,16 @@
       <w:szCs w:val="18"/>
     </w:rPr>
   </w:style>
+  <w:style w:type="character" w:styleId="ab">
+    <w:name w:val="Placeholder Text"/>
+    <w:basedOn w:val="a0"/>
+    <w:uiPriority w:val="99"/>
+    <w:semiHidden/>
+    <w:rsid w:val="003E1CE2"/>
+    <w:rPr>
+      <w:color w:val="808080"/>
+    </w:rPr>
+  </w:style>
 </w:styles>
 </file>
 
@@ -1716,4 +2293,16 @@
     </a:ext>
   </a:extLst>
 </a:theme>
+</file>
+
+<file path=customXml/item1.xml><?xml version="1.0" encoding="utf-8"?>
+<b:Sources xmlns:b="http://schemas.openxmlformats.org/officeDocument/2006/bibliography" xmlns="http://schemas.openxmlformats.org/officeDocument/2006/bibliography" SelectedStyle="\APASixthEditionOfficeOnline.xsl" StyleName="APA" Version="6"/>
+</file>
+
+<file path=customXml/itemProps1.xml><?xml version="1.0" encoding="utf-8"?>
+<ds:datastoreItem xmlns:ds="http://schemas.openxmlformats.org/officeDocument/2006/customXml" ds:itemID="{8E8F1BE2-4516-4D08-A642-89C342948C54}">
+  <ds:schemaRefs>
+    <ds:schemaRef ds:uri="http://schemas.openxmlformats.org/officeDocument/2006/bibliography"/>
+  </ds:schemaRefs>
+</ds:datastoreItem>
 </file>
</xml_diff>

<commit_message>
1. Clean up the commented out code in Diameter.java 2. Change the name of Sp1qestion2ver2 to Diameter 3. Report modified
</commit_message>
<xml_diff>
--- a/report/Merge Sort Report.docx
+++ b/report/Merge Sort Report.docx
@@ -47,12 +47,7 @@
         <w:t xml:space="preserve">The </w:t>
       </w:r>
       <w:r>
-        <w:t>running times for different data sizes and algorithms are shown below. These running times represent averages taken over several runs of each algorithm for each data siz</w:t>
-      </w:r>
-      <w:bookmarkStart w:id="0" w:name="_GoBack"/>
-      <w:bookmarkEnd w:id="0"/>
-      <w:r>
-        <w:t>e.</w:t>
+        <w:t>running times for different data sizes and algorithms are shown below. These running times represent averages taken over several runs of each algorithm for each data size.</w:t>
       </w:r>
     </w:p>
     <w:p>
@@ -163,13 +158,7 @@
               <w:jc w:val="center"/>
             </w:pPr>
             <w:r>
-              <w:t>(</w:t>
-            </w:r>
-            <w:r>
-              <w:t>milliseconds</w:t>
-            </w:r>
-            <w:r>
-              <w:t>)</w:t>
+              <w:t>(milliseconds)</w:t>
             </w:r>
           </w:p>
         </w:tc>
@@ -269,9 +258,6 @@
           <w:p>
             <w:pPr>
               <w:jc w:val="center"/>
-              <w:rPr>
-                <w:rFonts w:hint="eastAsia"/>
-              </w:rPr>
             </w:pPr>
             <w:r>
               <w:rPr>
@@ -332,9 +318,6 @@
           <w:p>
             <w:pPr>
               <w:jc w:val="center"/>
-              <w:rPr>
-                <w:rFonts w:hint="eastAsia"/>
-              </w:rPr>
             </w:pPr>
             <w:r>
               <w:rPr>
@@ -398,9 +381,6 @@
           <w:p>
             <w:pPr>
               <w:jc w:val="center"/>
-              <w:rPr>
-                <w:rFonts w:hint="eastAsia"/>
-              </w:rPr>
             </w:pPr>
             <w:r>
               <w:rPr>
@@ -464,9 +444,6 @@
           <w:p>
             <w:pPr>
               <w:jc w:val="center"/>
-              <w:rPr>
-                <w:rFonts w:hint="eastAsia"/>
-              </w:rPr>
             </w:pPr>
             <w:r>
               <w:rPr>
@@ -530,9 +507,6 @@
           <w:p>
             <w:pPr>
               <w:jc w:val="center"/>
-              <w:rPr>
-                <w:rFonts w:hint="eastAsia"/>
-              </w:rPr>
             </w:pPr>
             <w:r>
               <w:rPr>
@@ -582,27 +556,14 @@
       <w:r>
         <w:t xml:space="preserve">Table </w:t>
       </w:r>
-      <w:r>
-        <w:fldChar w:fldCharType="begin"/>
-      </w:r>
-      <w:r>
-        <w:instrText xml:space="preserve"> SEQ Table \* ARABIC </w:instrText>
-      </w:r>
-      <w:r>
-        <w:fldChar w:fldCharType="separate"/>
-      </w:r>
-      <w:r>
-        <w:rPr>
-          <w:noProof/>
-        </w:rPr>
-        <w:t>1</w:t>
-      </w:r>
-      <w:r>
-        <w:rPr>
-          <w:noProof/>
-        </w:rPr>
-        <w:fldChar w:fldCharType="end"/>
-      </w:r>
+      <w:fldSimple w:instr=" SEQ Table \* ARABIC ">
+        <w:r>
+          <w:rPr>
+            <w:noProof/>
+          </w:rPr>
+          <w:t>1</w:t>
+        </w:r>
+      </w:fldSimple>
       <w:r>
         <w:t xml:space="preserve"> Average </w:t>
       </w:r>
@@ -725,9 +686,6 @@
           <w:p>
             <w:pPr>
               <w:jc w:val="center"/>
-              <w:rPr>
-                <w:rFonts w:hint="eastAsia"/>
-              </w:rPr>
             </w:pPr>
             <w:r>
               <w:rPr>
@@ -864,9 +822,6 @@
           <w:p>
             <w:pPr>
               <w:jc w:val="center"/>
-              <w:rPr>
-                <w:rFonts w:hint="eastAsia"/>
-              </w:rPr>
             </w:pPr>
             <w:r>
               <w:rPr>
@@ -924,9 +879,6 @@
           <w:p>
             <w:pPr>
               <w:jc w:val="center"/>
-              <w:rPr>
-                <w:rFonts w:hint="eastAsia"/>
-              </w:rPr>
             </w:pPr>
             <w:r>
               <w:rPr>
@@ -1168,27 +1120,14 @@
       <w:r>
         <w:t xml:space="preserve">Table </w:t>
       </w:r>
-      <w:r>
-        <w:fldChar w:fldCharType="begin"/>
-      </w:r>
-      <w:r>
-        <w:instrText xml:space="preserve"> SEQ Table \* ARABIC </w:instrText>
-      </w:r>
-      <w:r>
-        <w:fldChar w:fldCharType="separate"/>
-      </w:r>
-      <w:r>
-        <w:rPr>
-          <w:noProof/>
-        </w:rPr>
-        <w:t>2</w:t>
-      </w:r>
-      <w:r>
-        <w:rPr>
-          <w:noProof/>
-        </w:rPr>
-        <w:fldChar w:fldCharType="end"/>
-      </w:r>
+      <w:fldSimple w:instr=" SEQ Table \* ARABIC ">
+        <w:r>
+          <w:rPr>
+            <w:noProof/>
+          </w:rPr>
+          <w:t>2</w:t>
+        </w:r>
+      </w:fldSimple>
       <w:r>
         <w:t xml:space="preserve"> </w:t>
       </w:r>
@@ -1372,6 +1311,11 @@
       <w:r>
         <w:t xml:space="preserve"> function. This takes much more time than a single comparison between two ints.</w:t>
       </w:r>
+      <w:r>
+        <w:t xml:space="preserve"> Another reason that could matter is the objects may not be contiguous in the memory.</w:t>
+      </w:r>
+      <w:bookmarkStart w:id="0" w:name="_GoBack"/>
+      <w:bookmarkEnd w:id="0"/>
     </w:p>
     <w:sectPr>
       <w:pgSz w:w="11906" w:h="16838"/>
@@ -2300,7 +2244,7 @@
 </file>
 
 <file path=customXml/itemProps1.xml><?xml version="1.0" encoding="utf-8"?>
-<ds:datastoreItem xmlns:ds="http://schemas.openxmlformats.org/officeDocument/2006/customXml" ds:itemID="{8E8F1BE2-4516-4D08-A642-89C342948C54}">
+<ds:datastoreItem xmlns:ds="http://schemas.openxmlformats.org/officeDocument/2006/customXml" ds:itemID="{611F0D42-9E75-466F-B83C-56BA5FA343B1}">
   <ds:schemaRefs>
     <ds:schemaRef ds:uri="http://schemas.openxmlformats.org/officeDocument/2006/bibliography"/>
   </ds:schemaRefs>

</xml_diff>